<commit_message>
Skyline (21.2): Orbitrap PRM tutorial for Skyline Online 2022
</commit_message>
<xml_diff>
--- a/pwiz_tools/Skyline/Documentation/Tutorials/Chinese/Skyline PRM_zh-CHS.docx
+++ b/pwiz_tools/Skyline/Documentation/Tutorials/Chinese/Skyline PRM_zh-CHS.docx
@@ -1768,7 +1768,7 @@
             <w:rStyle w:val="Hyperlink"/>
             <w:rFonts w:eastAsia="SimSun"/>
           </w:rPr>
-          <w:t>https://skyline.gs.washington.edu/tutorials/TargetedMSMS_2.zip</w:t>
+          <w:t>https://skyline.ms/tutorials/TargetedMSMS_2.zip</w:t>
         </w:r>
       </w:hyperlink>
     </w:p>
@@ -2741,12 +2741,21 @@
         </w:rPr>
         <w:t>、</w:t>
       </w:r>
+      <w:proofErr w:type="spellStart"/>
       <w:r>
         <w:rPr>
           <w:rFonts w:eastAsia="SimSun"/>
           <w:lang w:val="fr-FR"/>
         </w:rPr>
-        <w:t xml:space="preserve">Bruker </w:t>
+        <w:t>Bruker</w:t>
+      </w:r>
+      <w:proofErr w:type="spellEnd"/>
+      <w:r>
+        <w:rPr>
+          <w:rFonts w:eastAsia="SimSun"/>
+          <w:lang w:val="fr-FR"/>
+        </w:rPr>
+        <w:t xml:space="preserve"> </w:t>
       </w:r>
       <w:r>
         <w:rPr>
@@ -2817,7 +2826,23 @@
           <w:rFonts w:eastAsia="SimSun"/>
           <w:lang w:val="fr-FR"/>
         </w:rPr>
-        <w:t xml:space="preserve"> Thermo Q Exactive </w:t>
+        <w:t xml:space="preserve"> Thermo Q </w:t>
+      </w:r>
+      <w:proofErr w:type="spellStart"/>
+      <w:r>
+        <w:rPr>
+          <w:rFonts w:eastAsia="SimSun"/>
+          <w:lang w:val="fr-FR"/>
+        </w:rPr>
+        <w:t>Exactive</w:t>
+      </w:r>
+      <w:proofErr w:type="spellEnd"/>
+      <w:r>
+        <w:rPr>
+          <w:rFonts w:eastAsia="SimSun"/>
+          <w:lang w:val="fr-FR"/>
+        </w:rPr>
+        <w:t xml:space="preserve"> </w:t>
       </w:r>
       <w:r>
         <w:rPr>
@@ -2869,8 +2894,17 @@
           <w:rFonts w:eastAsia="SimSun"/>
           <w:lang w:val="fr-FR"/>
         </w:rPr>
-        <w:t>Isolation list</w:t>
-      </w:r>
+        <w:t xml:space="preserve">Isolation </w:t>
+      </w:r>
+      <w:proofErr w:type="spellStart"/>
+      <w:r>
+        <w:rPr>
+          <w:rFonts w:eastAsia="SimSun"/>
+          <w:lang w:val="fr-FR"/>
+        </w:rPr>
+        <w:t>list</w:t>
+      </w:r>
+      <w:proofErr w:type="spellEnd"/>
       <w:r>
         <w:rPr>
           <w:rFonts w:eastAsia="SimSun" w:hint="eastAsia"/>
@@ -5178,7 +5212,21 @@
         <w:rPr>
           <w:rFonts w:eastAsia="SimSun"/>
         </w:rPr>
-        <w:t>“TargetedMSMS”</w:t>
+        <w:t>“</w:t>
+      </w:r>
+      <w:proofErr w:type="spellStart"/>
+      <w:r>
+        <w:rPr>
+          <w:rFonts w:eastAsia="SimSun"/>
+        </w:rPr>
+        <w:t>TargetedMSMS</w:t>
+      </w:r>
+      <w:proofErr w:type="spellEnd"/>
+      <w:r>
+        <w:rPr>
+          <w:rFonts w:eastAsia="SimSun"/>
+        </w:rPr>
+        <w:t>”</w:t>
       </w:r>
       <w:r>
         <w:rPr>
@@ -5244,7 +5292,21 @@
         <w:rPr>
           <w:rFonts w:eastAsia="SimSun"/>
         </w:rPr>
-        <w:t>“TargetedMSMS_template.meth”</w:t>
+        <w:t>“</w:t>
+      </w:r>
+      <w:proofErr w:type="spellStart"/>
+      <w:r>
+        <w:rPr>
+          <w:rFonts w:eastAsia="SimSun"/>
+        </w:rPr>
+        <w:t>TargetedMSMS_template.meth</w:t>
+      </w:r>
+      <w:proofErr w:type="spellEnd"/>
+      <w:r>
+        <w:rPr>
+          <w:rFonts w:eastAsia="SimSun"/>
+        </w:rPr>
+        <w:t>”</w:t>
       </w:r>
       <w:r>
         <w:rPr>
@@ -5450,7 +5512,21 @@
         <w:rPr>
           <w:rFonts w:eastAsia="SimSun"/>
         </w:rPr>
-        <w:t>“TargetedMSMS_BSA_Protea.meth”</w:t>
+        <w:t>“</w:t>
+      </w:r>
+      <w:proofErr w:type="spellStart"/>
+      <w:r>
+        <w:rPr>
+          <w:rFonts w:eastAsia="SimSun"/>
+        </w:rPr>
+        <w:t>TargetedMSMS_BSA_Protea.meth</w:t>
+      </w:r>
+      <w:proofErr w:type="spellEnd"/>
+      <w:r>
+        <w:rPr>
+          <w:rFonts w:eastAsia="SimSun"/>
+        </w:rPr>
+        <w:t>”</w:t>
       </w:r>
       <w:r>
         <w:rPr>
@@ -5518,7 +5594,21 @@
         <w:rPr>
           <w:rFonts w:eastAsia="SimSun"/>
         </w:rPr>
-        <w:t>“TargetedMSMS_BSA_Protea.meth”</w:t>
+        <w:t>“</w:t>
+      </w:r>
+      <w:proofErr w:type="spellStart"/>
+      <w:r>
+        <w:rPr>
+          <w:rFonts w:eastAsia="SimSun"/>
+        </w:rPr>
+        <w:t>TargetedMSMS_BSA_Protea.meth</w:t>
+      </w:r>
+      <w:proofErr w:type="spellEnd"/>
+      <w:r>
+        <w:rPr>
+          <w:rFonts w:eastAsia="SimSun"/>
+        </w:rPr>
+        <w:t>”</w:t>
       </w:r>
       <w:r>
         <w:rPr>
@@ -5765,7 +5855,21 @@
         <w:rPr>
           <w:rFonts w:eastAsia="SimSun"/>
         </w:rPr>
-        <w:t xml:space="preserve">Thermo Q Exactive </w:t>
+        <w:t xml:space="preserve">Thermo Q </w:t>
+      </w:r>
+      <w:proofErr w:type="spellStart"/>
+      <w:r>
+        <w:rPr>
+          <w:rFonts w:eastAsia="SimSun"/>
+        </w:rPr>
+        <w:t>Exactive</w:t>
+      </w:r>
+      <w:proofErr w:type="spellEnd"/>
+      <w:r>
+        <w:rPr>
+          <w:rFonts w:eastAsia="SimSun"/>
+        </w:rPr>
+        <w:t xml:space="preserve"> </w:t>
       </w:r>
       <w:r>
         <w:rPr>
@@ -6287,7 +6391,21 @@
         <w:rPr>
           <w:rFonts w:eastAsia="SimSun"/>
         </w:rPr>
-        <w:t>“PrecursorMz”</w:t>
+        <w:t>“</w:t>
+      </w:r>
+      <w:proofErr w:type="spellStart"/>
+      <w:r>
+        <w:rPr>
+          <w:rFonts w:eastAsia="SimSun"/>
+        </w:rPr>
+        <w:t>PrecursorMz</w:t>
+      </w:r>
+      <w:proofErr w:type="spellEnd"/>
+      <w:r>
+        <w:rPr>
+          <w:rFonts w:eastAsia="SimSun"/>
+        </w:rPr>
+        <w:t>”</w:t>
       </w:r>
       <w:r>
         <w:rPr>
@@ -7252,7 +7370,21 @@
         <w:rPr>
           <w:rFonts w:eastAsia="SimSun"/>
         </w:rPr>
-        <w:t xml:space="preserve"> Sequest/Percolator </w:t>
+        <w:t xml:space="preserve"> </w:t>
+      </w:r>
+      <w:proofErr w:type="spellStart"/>
+      <w:r>
+        <w:rPr>
+          <w:rFonts w:eastAsia="SimSun"/>
+        </w:rPr>
+        <w:t>Sequest</w:t>
+      </w:r>
+      <w:proofErr w:type="spellEnd"/>
+      <w:r>
+        <w:rPr>
+          <w:rFonts w:eastAsia="SimSun"/>
+        </w:rPr>
+        <w:t xml:space="preserve">/Percolator </w:t>
       </w:r>
       <w:r>
         <w:rPr>
@@ -8488,7 +8620,21 @@
         <w:rPr>
           <w:rFonts w:eastAsia="SimSun"/>
         </w:rPr>
-        <w:t xml:space="preserve"> BiblioSpec </w:t>
+        <w:t xml:space="preserve"> </w:t>
+      </w:r>
+      <w:proofErr w:type="spellStart"/>
+      <w:r>
+        <w:rPr>
+          <w:rFonts w:eastAsia="SimSun"/>
+        </w:rPr>
+        <w:t>BiblioSpec</w:t>
+      </w:r>
+      <w:proofErr w:type="spellEnd"/>
+      <w:r>
+        <w:rPr>
+          <w:rFonts w:eastAsia="SimSun"/>
+        </w:rPr>
+        <w:t xml:space="preserve"> </w:t>
       </w:r>
       <w:r>
         <w:rPr>
@@ -8711,11 +8857,19 @@
         </w:rPr>
         <w:t>文件包含三种预期蛋白质以及整个</w:t>
       </w:r>
-      <w:r>
-        <w:rPr>
-          <w:rFonts w:eastAsia="SimSun"/>
-        </w:rPr>
-        <w:t>Uniprot FASTA</w:t>
+      <w:proofErr w:type="spellStart"/>
+      <w:r>
+        <w:rPr>
+          <w:rFonts w:eastAsia="SimSun"/>
+        </w:rPr>
+        <w:t>Uniprot</w:t>
+      </w:r>
+      <w:proofErr w:type="spellEnd"/>
+      <w:r>
+        <w:rPr>
+          <w:rFonts w:eastAsia="SimSun"/>
+        </w:rPr>
+        <w:t xml:space="preserve"> FASTA</w:t>
       </w:r>
       <w:r>
         <w:rPr>
@@ -9035,7 +9189,21 @@
         <w:rPr>
           <w:rFonts w:eastAsia="SimSun"/>
         </w:rPr>
-        <w:t>“417.8946+++ (dotp 0.84)”</w:t>
+        <w:t>“417.8946+++ (</w:t>
+      </w:r>
+      <w:proofErr w:type="spellStart"/>
+      <w:r>
+        <w:rPr>
+          <w:rFonts w:eastAsia="SimSun"/>
+        </w:rPr>
+        <w:t>dotp</w:t>
+      </w:r>
+      <w:proofErr w:type="spellEnd"/>
+      <w:r>
+        <w:rPr>
+          <w:rFonts w:eastAsia="SimSun"/>
+        </w:rPr>
+        <w:t xml:space="preserve"> 0.84)”</w:t>
       </w:r>
       <w:r>
         <w:rPr>
@@ -9624,7 +9792,21 @@
         <w:rPr>
           <w:rFonts w:eastAsia="SimSun"/>
         </w:rPr>
-        <w:t xml:space="preserve"> 20 fmol </w:t>
+        <w:t xml:space="preserve"> 20 </w:t>
+      </w:r>
+      <w:proofErr w:type="spellStart"/>
+      <w:r>
+        <w:rPr>
+          <w:rFonts w:eastAsia="SimSun"/>
+        </w:rPr>
+        <w:t>fmol</w:t>
+      </w:r>
+      <w:proofErr w:type="spellEnd"/>
+      <w:r>
+        <w:rPr>
+          <w:rFonts w:eastAsia="SimSun"/>
+        </w:rPr>
+        <w:t xml:space="preserve"> </w:t>
       </w:r>
       <w:r>
         <w:rPr>
@@ -9636,7 +9818,21 @@
         <w:rPr>
           <w:rFonts w:eastAsia="SimSun"/>
         </w:rPr>
-        <w:t xml:space="preserve"> 80 fmol </w:t>
+        <w:t xml:space="preserve"> 80 </w:t>
+      </w:r>
+      <w:proofErr w:type="spellStart"/>
+      <w:r>
+        <w:rPr>
+          <w:rFonts w:eastAsia="SimSun"/>
+        </w:rPr>
+        <w:t>fmol</w:t>
+      </w:r>
+      <w:proofErr w:type="spellEnd"/>
+      <w:r>
+        <w:rPr>
+          <w:rFonts w:eastAsia="SimSun"/>
+        </w:rPr>
+        <w:t xml:space="preserve"> </w:t>
       </w:r>
       <w:r>
         <w:rPr>
@@ -9801,7 +9997,21 @@
         <w:rPr>
           <w:rFonts w:eastAsia="SimSun"/>
         </w:rPr>
-        <w:t xml:space="preserve">80 fmol </w:t>
+        <w:t xml:space="preserve">80 </w:t>
+      </w:r>
+      <w:proofErr w:type="spellStart"/>
+      <w:r>
+        <w:rPr>
+          <w:rFonts w:eastAsia="SimSun"/>
+        </w:rPr>
+        <w:t>fmol</w:t>
+      </w:r>
+      <w:proofErr w:type="spellEnd"/>
+      <w:r>
+        <w:rPr>
+          <w:rFonts w:eastAsia="SimSun"/>
+        </w:rPr>
+        <w:t xml:space="preserve"> </w:t>
       </w:r>
       <w:r>
         <w:rPr>
@@ -9813,7 +10023,21 @@
         <w:rPr>
           <w:rFonts w:eastAsia="SimSun"/>
         </w:rPr>
-        <w:t xml:space="preserve"> 20 fmol </w:t>
+        <w:t xml:space="preserve"> 20 </w:t>
+      </w:r>
+      <w:proofErr w:type="spellStart"/>
+      <w:r>
+        <w:rPr>
+          <w:rFonts w:eastAsia="SimSun"/>
+        </w:rPr>
+        <w:t>fmol</w:t>
+      </w:r>
+      <w:proofErr w:type="spellEnd"/>
+      <w:r>
+        <w:rPr>
+          <w:rFonts w:eastAsia="SimSun"/>
+        </w:rPr>
+        <w:t xml:space="preserve"> </w:t>
       </w:r>
       <w:r>
         <w:rPr>
@@ -10083,7 +10307,21 @@
         <w:rPr>
           <w:rFonts w:eastAsia="SimSun"/>
         </w:rPr>
-        <w:t xml:space="preserve">80 fmol </w:t>
+        <w:t xml:space="preserve">80 </w:t>
+      </w:r>
+      <w:proofErr w:type="spellStart"/>
+      <w:r>
+        <w:rPr>
+          <w:rFonts w:eastAsia="SimSun"/>
+        </w:rPr>
+        <w:t>fmol</w:t>
+      </w:r>
+      <w:proofErr w:type="spellEnd"/>
+      <w:r>
+        <w:rPr>
+          <w:rFonts w:eastAsia="SimSun"/>
+        </w:rPr>
+        <w:t xml:space="preserve"> </w:t>
       </w:r>
       <w:r>
         <w:rPr>
@@ -10120,7 +10358,21 @@
         <w:rPr>
           <w:rFonts w:eastAsia="SimSun"/>
         </w:rPr>
-        <w:t xml:space="preserve">20 fmol </w:t>
+        <w:t xml:space="preserve">20 </w:t>
+      </w:r>
+      <w:proofErr w:type="spellStart"/>
+      <w:r>
+        <w:rPr>
+          <w:rFonts w:eastAsia="SimSun"/>
+        </w:rPr>
+        <w:t>fmol</w:t>
+      </w:r>
+      <w:proofErr w:type="spellEnd"/>
+      <w:r>
+        <w:rPr>
+          <w:rFonts w:eastAsia="SimSun"/>
+        </w:rPr>
+        <w:t xml:space="preserve"> </w:t>
       </w:r>
       <w:r>
         <w:rPr>
@@ -10181,7 +10433,21 @@
         <w:rPr>
           <w:rFonts w:eastAsia="SimSun"/>
         </w:rPr>
-        <w:t xml:space="preserve">80 fmol </w:t>
+        <w:t xml:space="preserve">80 </w:t>
+      </w:r>
+      <w:proofErr w:type="spellStart"/>
+      <w:r>
+        <w:rPr>
+          <w:rFonts w:eastAsia="SimSun"/>
+        </w:rPr>
+        <w:t>fmol</w:t>
+      </w:r>
+      <w:proofErr w:type="spellEnd"/>
+      <w:r>
+        <w:rPr>
+          <w:rFonts w:eastAsia="SimSun"/>
+        </w:rPr>
+        <w:t xml:space="preserve"> </w:t>
       </w:r>
       <w:r>
         <w:rPr>
@@ -10212,7 +10478,21 @@
         <w:rPr>
           <w:rFonts w:eastAsia="SimSun"/>
         </w:rPr>
-        <w:t xml:space="preserve">20 fmol </w:t>
+        <w:t xml:space="preserve">20 </w:t>
+      </w:r>
+      <w:proofErr w:type="spellStart"/>
+      <w:r>
+        <w:rPr>
+          <w:rFonts w:eastAsia="SimSun"/>
+        </w:rPr>
+        <w:t>fmol</w:t>
+      </w:r>
+      <w:proofErr w:type="spellEnd"/>
+      <w:r>
+        <w:rPr>
+          <w:rFonts w:eastAsia="SimSun"/>
+        </w:rPr>
+        <w:t xml:space="preserve"> </w:t>
       </w:r>
       <w:r>
         <w:rPr>
@@ -10378,8 +10658,16 @@
         <w:rPr>
           <w:rFonts w:eastAsia="SimSun"/>
         </w:rPr>
-        <w:t xml:space="preserve"> 20 fmol</w:t>
-      </w:r>
+        <w:t xml:space="preserve"> 20 </w:t>
+      </w:r>
+      <w:proofErr w:type="spellStart"/>
+      <w:r>
+        <w:rPr>
+          <w:rFonts w:eastAsia="SimSun"/>
+        </w:rPr>
+        <w:t>fmol</w:t>
+      </w:r>
+      <w:proofErr w:type="spellEnd"/>
       <w:r>
         <w:rPr>
           <w:rFonts w:eastAsia="SimSun" w:hint="eastAsia"/>
@@ -10505,7 +10793,21 @@
         <w:rPr>
           <w:rFonts w:eastAsia="SimSun"/>
         </w:rPr>
-        <w:t xml:space="preserve"> 80 fmol </w:t>
+        <w:t xml:space="preserve"> 80 </w:t>
+      </w:r>
+      <w:proofErr w:type="spellStart"/>
+      <w:r>
+        <w:rPr>
+          <w:rFonts w:eastAsia="SimSun"/>
+        </w:rPr>
+        <w:t>fmol</w:t>
+      </w:r>
+      <w:proofErr w:type="spellEnd"/>
+      <w:r>
+        <w:rPr>
+          <w:rFonts w:eastAsia="SimSun"/>
+        </w:rPr>
+        <w:t xml:space="preserve"> </w:t>
       </w:r>
       <w:r>
         <w:rPr>
@@ -10517,7 +10819,21 @@
         <w:rPr>
           <w:rFonts w:eastAsia="SimSun"/>
         </w:rPr>
-        <w:t xml:space="preserve"> 20 fmol </w:t>
+        <w:t xml:space="preserve"> 20 </w:t>
+      </w:r>
+      <w:proofErr w:type="spellStart"/>
+      <w:r>
+        <w:rPr>
+          <w:rFonts w:eastAsia="SimSun"/>
+        </w:rPr>
+        <w:t>fmol</w:t>
+      </w:r>
+      <w:proofErr w:type="spellEnd"/>
+      <w:r>
+        <w:rPr>
+          <w:rFonts w:eastAsia="SimSun"/>
+        </w:rPr>
+        <w:t xml:space="preserve"> </w:t>
       </w:r>
       <w:r>
         <w:rPr>
@@ -11292,7 +11608,21 @@
         <w:rPr>
           <w:rFonts w:eastAsia="SimSun"/>
         </w:rPr>
-        <w:t>“BSA_Agilent.sky”</w:t>
+        <w:t>“</w:t>
+      </w:r>
+      <w:proofErr w:type="spellStart"/>
+      <w:r>
+        <w:rPr>
+          <w:rFonts w:eastAsia="SimSun"/>
+        </w:rPr>
+        <w:t>BSA_Agilent.sky</w:t>
+      </w:r>
+      <w:proofErr w:type="spellEnd"/>
+      <w:r>
+        <w:rPr>
+          <w:rFonts w:eastAsia="SimSun"/>
+        </w:rPr>
+        <w:t>”</w:t>
       </w:r>
       <w:r>
         <w:rPr>
@@ -12829,12 +13159,14 @@
         </w:rPr>
         <w:t>排序（</w:t>
       </w:r>
+      <w:proofErr w:type="spellStart"/>
       <w:r>
         <w:rPr>
           <w:rFonts w:eastAsia="SimSun" w:hint="eastAsia"/>
         </w:rPr>
         <w:t>irank</w:t>
       </w:r>
+      <w:proofErr w:type="spellEnd"/>
       <w:r>
         <w:rPr>
           <w:rFonts w:eastAsia="SimSun" w:hint="eastAsia"/>
@@ -13519,7 +13851,21 @@
         <w:rPr>
           <w:rFonts w:eastAsia="SimSun"/>
         </w:rPr>
-        <w:t xml:space="preserve"> (500 fmol) </w:t>
+        <w:t xml:space="preserve"> (500 </w:t>
+      </w:r>
+      <w:proofErr w:type="spellStart"/>
+      <w:r>
+        <w:rPr>
+          <w:rFonts w:eastAsia="SimSun"/>
+        </w:rPr>
+        <w:t>fmol</w:t>
+      </w:r>
+      <w:proofErr w:type="spellEnd"/>
+      <w:r>
+        <w:rPr>
+          <w:rFonts w:eastAsia="SimSun"/>
+        </w:rPr>
+        <w:t xml:space="preserve">) </w:t>
       </w:r>
       <w:r>
         <w:rPr>
@@ -13781,8 +14127,16 @@
         <w:rPr>
           <w:rFonts w:eastAsia="SimSun"/>
         </w:rPr>
-        <w:t>50 amol</w:t>
-      </w:r>
+        <w:t xml:space="preserve">50 </w:t>
+      </w:r>
+      <w:proofErr w:type="spellStart"/>
+      <w:r>
+        <w:rPr>
+          <w:rFonts w:eastAsia="SimSun"/>
+        </w:rPr>
+        <w:t>amol</w:t>
+      </w:r>
+      <w:proofErr w:type="spellEnd"/>
       <w:r>
         <w:rPr>
           <w:rFonts w:eastAsia="SimSun"/>
@@ -13829,7 +14183,21 @@
         <w:rPr>
           <w:rFonts w:eastAsia="SimSun"/>
         </w:rPr>
-        <w:t xml:space="preserve"> 100 amol </w:t>
+        <w:t xml:space="preserve"> 100 </w:t>
+      </w:r>
+      <w:proofErr w:type="spellStart"/>
+      <w:r>
+        <w:rPr>
+          <w:rFonts w:eastAsia="SimSun"/>
+        </w:rPr>
+        <w:t>amol</w:t>
+      </w:r>
+      <w:proofErr w:type="spellEnd"/>
+      <w:r>
+        <w:rPr>
+          <w:rFonts w:eastAsia="SimSun"/>
+        </w:rPr>
+        <w:t xml:space="preserve"> </w:t>
       </w:r>
       <w:r>
         <w:rPr>
@@ -13951,7 +14319,21 @@
         <w:rPr>
           <w:rFonts w:eastAsia="SimSun"/>
         </w:rPr>
-        <w:t xml:space="preserve"> 50 amol </w:t>
+        <w:t xml:space="preserve"> 50 </w:t>
+      </w:r>
+      <w:proofErr w:type="spellStart"/>
+      <w:r>
+        <w:rPr>
+          <w:rFonts w:eastAsia="SimSun"/>
+        </w:rPr>
+        <w:t>amol</w:t>
+      </w:r>
+      <w:proofErr w:type="spellEnd"/>
+      <w:r>
+        <w:rPr>
+          <w:rFonts w:eastAsia="SimSun"/>
+        </w:rPr>
+        <w:t xml:space="preserve"> </w:t>
       </w:r>
       <w:r>
         <w:rPr>
@@ -14186,7 +14568,21 @@
         <w:rPr>
           <w:rFonts w:eastAsia="SimSun"/>
         </w:rPr>
-        <w:t xml:space="preserve">50 amol </w:t>
+        <w:t xml:space="preserve">50 </w:t>
+      </w:r>
+      <w:proofErr w:type="spellStart"/>
+      <w:r>
+        <w:rPr>
+          <w:rFonts w:eastAsia="SimSun"/>
+        </w:rPr>
+        <w:t>amol</w:t>
+      </w:r>
+      <w:proofErr w:type="spellEnd"/>
+      <w:r>
+        <w:rPr>
+          <w:rFonts w:eastAsia="SimSun"/>
+        </w:rPr>
+        <w:t xml:space="preserve"> </w:t>
       </w:r>
       <w:r>
         <w:rPr>
@@ -14198,7 +14594,21 @@
         <w:rPr>
           <w:rFonts w:eastAsia="SimSun"/>
         </w:rPr>
-        <w:t xml:space="preserve"> 100 amol </w:t>
+        <w:t xml:space="preserve"> 100 </w:t>
+      </w:r>
+      <w:proofErr w:type="spellStart"/>
+      <w:r>
+        <w:rPr>
+          <w:rFonts w:eastAsia="SimSun"/>
+        </w:rPr>
+        <w:t>amol</w:t>
+      </w:r>
+      <w:proofErr w:type="spellEnd"/>
+      <w:r>
+        <w:rPr>
+          <w:rFonts w:eastAsia="SimSun"/>
+        </w:rPr>
+        <w:t xml:space="preserve"> </w:t>
       </w:r>
       <w:r>
         <w:rPr>
@@ -14210,7 +14620,21 @@
         <w:rPr>
           <w:rFonts w:eastAsia="SimSun"/>
         </w:rPr>
-        <w:t xml:space="preserve"> 10 fmol </w:t>
+        <w:t xml:space="preserve"> 10 </w:t>
+      </w:r>
+      <w:proofErr w:type="spellStart"/>
+      <w:r>
+        <w:rPr>
+          <w:rFonts w:eastAsia="SimSun"/>
+        </w:rPr>
+        <w:t>fmol</w:t>
+      </w:r>
+      <w:proofErr w:type="spellEnd"/>
+      <w:r>
+        <w:rPr>
+          <w:rFonts w:eastAsia="SimSun"/>
+        </w:rPr>
+        <w:t xml:space="preserve"> </w:t>
       </w:r>
       <w:r>
         <w:rPr>
@@ -14306,7 +14730,21 @@
         <w:rPr>
           <w:rFonts w:eastAsia="SimSun"/>
         </w:rPr>
-        <w:t xml:space="preserve">50 amol </w:t>
+        <w:t xml:space="preserve">50 </w:t>
+      </w:r>
+      <w:proofErr w:type="spellStart"/>
+      <w:r>
+        <w:rPr>
+          <w:rFonts w:eastAsia="SimSun"/>
+        </w:rPr>
+        <w:t>amol</w:t>
+      </w:r>
+      <w:proofErr w:type="spellEnd"/>
+      <w:r>
+        <w:rPr>
+          <w:rFonts w:eastAsia="SimSun"/>
+        </w:rPr>
+        <w:t xml:space="preserve"> </w:t>
       </w:r>
       <w:r>
         <w:rPr>
@@ -14348,7 +14786,21 @@
         <w:rPr>
           <w:rFonts w:eastAsia="SimSun"/>
         </w:rPr>
-        <w:t xml:space="preserve"> 10 fmol </w:t>
+        <w:t xml:space="preserve"> 10 </w:t>
+      </w:r>
+      <w:proofErr w:type="spellStart"/>
+      <w:r>
+        <w:rPr>
+          <w:rFonts w:eastAsia="SimSun"/>
+        </w:rPr>
+        <w:t>fmol</w:t>
+      </w:r>
+      <w:proofErr w:type="spellEnd"/>
+      <w:r>
+        <w:rPr>
+          <w:rFonts w:eastAsia="SimSun"/>
+        </w:rPr>
+        <w:t xml:space="preserve"> </w:t>
       </w:r>
       <w:r>
         <w:rPr>
@@ -14420,7 +14872,21 @@
         <w:rPr>
           <w:rFonts w:eastAsia="SimSun"/>
         </w:rPr>
-        <w:t xml:space="preserve">10 fmol </w:t>
+        <w:t xml:space="preserve">10 </w:t>
+      </w:r>
+      <w:proofErr w:type="spellStart"/>
+      <w:r>
+        <w:rPr>
+          <w:rFonts w:eastAsia="SimSun"/>
+        </w:rPr>
+        <w:t>fmol</w:t>
+      </w:r>
+      <w:proofErr w:type="spellEnd"/>
+      <w:r>
+        <w:rPr>
+          <w:rFonts w:eastAsia="SimSun"/>
+        </w:rPr>
+        <w:t xml:space="preserve"> </w:t>
       </w:r>
       <w:r>
         <w:rPr>
@@ -14432,7 +14898,21 @@
         <w:rPr>
           <w:rFonts w:eastAsia="SimSun"/>
         </w:rPr>
-        <w:t xml:space="preserve"> 100 fmol </w:t>
+        <w:t xml:space="preserve"> 100 </w:t>
+      </w:r>
+      <w:proofErr w:type="spellStart"/>
+      <w:r>
+        <w:rPr>
+          <w:rFonts w:eastAsia="SimSun"/>
+        </w:rPr>
+        <w:t>fmol</w:t>
+      </w:r>
+      <w:proofErr w:type="spellEnd"/>
+      <w:r>
+        <w:rPr>
+          <w:rFonts w:eastAsia="SimSun"/>
+        </w:rPr>
+        <w:t xml:space="preserve"> </w:t>
       </w:r>
       <w:r>
         <w:rPr>
@@ -14821,7 +15301,21 @@
         <w:rPr>
           <w:rFonts w:eastAsia="SimSun"/>
         </w:rPr>
-        <w:t>K.LVNELTEFAK.T (500 fmol)</w:t>
+        <w:t xml:space="preserve">K.LVNELTEFAK.T (500 </w:t>
+      </w:r>
+      <w:proofErr w:type="spellStart"/>
+      <w:r>
+        <w:rPr>
+          <w:rFonts w:eastAsia="SimSun"/>
+        </w:rPr>
+        <w:t>fmol</w:t>
+      </w:r>
+      <w:proofErr w:type="spellEnd"/>
+      <w:r>
+        <w:rPr>
+          <w:rFonts w:eastAsia="SimSun"/>
+        </w:rPr>
+        <w:t>)</w:t>
       </w:r>
     </w:p>
     <w:p>
@@ -19205,6 +19699,18 @@
       <w:ind w:left="264" w:hanging="264"/>
     </w:pPr>
   </w:style>
+  <w:style w:type="character" w:styleId="UnresolvedMention">
+    <w:name w:val="Unresolved Mention"/>
+    <w:basedOn w:val="DefaultParagraphFont"/>
+    <w:uiPriority w:val="99"/>
+    <w:semiHidden/>
+    <w:unhideWhenUsed/>
+    <w:rsid w:val="00CC5E38"/>
+    <w:rPr>
+      <w:color w:val="605E5C"/>
+      <w:shd w:val="clear" w:color="auto" w:fill="E1DFDD"/>
+    </w:rPr>
+  </w:style>
 </w:styles>
 </file>
 

</xml_diff>

<commit_message>
- reapply URL fix to use skyline.ms
</commit_message>
<xml_diff>
--- a/pwiz_tools/Skyline/Documentation/Tutorials/Chinese/Skyline PRM_zh-CHS.docx
+++ b/pwiz_tools/Skyline/Documentation/Tutorials/Chinese/Skyline PRM_zh-CHS.docx
@@ -1768,7 +1768,7 @@
             <w:rStyle w:val="Hyperlink"/>
             <w:rFonts w:eastAsia="SimSun"/>
           </w:rPr>
-          <w:t>https://skyline.gs.washington.edu/tutorials/TargetedMSMS_2.zip</w:t>
+          <w:t>https://skyline.ms/tutorials/TargetedMSMS_2.zip</w:t>
         </w:r>
       </w:hyperlink>
     </w:p>
@@ -3644,14 +3644,7 @@
         <w:rPr>
           <w:rFonts w:eastAsia="SimSun"/>
         </w:rPr>
-        <w:t>，且此设置将突出显示为红色。如果将鼠标悬停在红色文字上方，</w:t>
-      </w:r>
-      <w:proofErr w:type="gramStart"/>
-      <w:r>
-        <w:rPr>
-          <w:rFonts w:eastAsia="SimSun"/>
-        </w:rPr>
-        <w:t>会看到提示</w:t>
+        <w:t>，且此设置将突出显示为红色。如果将鼠标悬停在红色文字上方，会看到提示</w:t>
       </w:r>
       <w:r>
         <w:rPr>
@@ -3659,7 +3652,6 @@
         </w:rPr>
         <w:t>“</w:t>
       </w:r>
-      <w:proofErr w:type="gramEnd"/>
       <w:r>
         <w:rPr>
           <w:rFonts w:eastAsia="SimSun"/>
@@ -4184,7 +4176,6 @@
         </w:rPr>
         <w:t xml:space="preserve"> Skyline </w:t>
       </w:r>
-      <w:proofErr w:type="gramStart"/>
       <w:r>
         <w:rPr>
           <w:rFonts w:eastAsia="SimSun"/>
@@ -4233,14 +4224,7 @@
         <w:rPr>
           <w:rFonts w:eastAsia="SimSun"/>
         </w:rPr>
-        <w:t>“</w:t>
-      </w:r>
-      <w:proofErr w:type="gramEnd"/>
-      <w:r>
-        <w:rPr>
-          <w:rFonts w:eastAsia="SimSun"/>
-        </w:rPr>
-        <w:t>P”</w:t>
+        <w:t>“P”</w:t>
       </w:r>
       <w:r>
         <w:rPr>
@@ -9160,14 +9144,7 @@
         <w:rPr>
           <w:rFonts w:eastAsia="SimSun"/>
         </w:rPr>
-        <w:t>为最低点积分数（</w:t>
-      </w:r>
-      <w:proofErr w:type="gramStart"/>
-      <w:r>
-        <w:rPr>
-          <w:rFonts w:eastAsia="SimSun"/>
-        </w:rPr>
-        <w:t>标有</w:t>
+        <w:t>为最低点积分数（标有</w:t>
       </w:r>
       <w:r>
         <w:rPr>
@@ -9175,7 +9152,6 @@
         </w:rPr>
         <w:t>“</w:t>
       </w:r>
-      <w:proofErr w:type="gramEnd"/>
       <w:r>
         <w:rPr>
           <w:rFonts w:eastAsia="SimSun"/>
@@ -11195,7 +11171,6 @@
           <w:rFonts w:eastAsia="SimSun"/>
         </w:rPr>
       </w:pPr>
-      <w:proofErr w:type="gramStart"/>
       <w:r>
         <w:rPr>
           <w:rFonts w:eastAsia="SimSun"/>
@@ -11226,7 +11201,6 @@
         </w:rPr>
         <w:t>LDPSH</w:t>
       </w:r>
-      <w:proofErr w:type="gramEnd"/>
       <w:r>
         <w:rPr>
           <w:rFonts w:eastAsia="SimSun"/>
@@ -15305,19 +15279,11 @@
           <w:rFonts w:eastAsia="SimSun"/>
         </w:rPr>
       </w:pPr>
-      <w:proofErr w:type="gramStart"/>
-      <w:r>
-        <w:rPr>
-          <w:rFonts w:eastAsia="SimSun"/>
-        </w:rPr>
-        <w:t>K.LVNELTEFAK.T</w:t>
-      </w:r>
-      <w:proofErr w:type="gramEnd"/>
-      <w:r>
-        <w:rPr>
-          <w:rFonts w:eastAsia="SimSun"/>
-        </w:rPr>
-        <w:t xml:space="preserve"> (500 </w:t>
+      <w:r>
+        <w:rPr>
+          <w:rFonts w:eastAsia="SimSun"/>
+        </w:rPr>
+        <w:t xml:space="preserve">K.LVNELTEFAK.T (500 </w:t>
       </w:r>
       <w:proofErr w:type="spellStart"/>
       <w:r>
@@ -19727,6 +19693,18 @@
       <w:szCs w:val="22"/>
     </w:rPr>
   </w:style>
+  <w:style w:type="character" w:styleId="UnresolvedMention">
+    <w:name w:val="Unresolved Mention"/>
+    <w:basedOn w:val="DefaultParagraphFont"/>
+    <w:uiPriority w:val="99"/>
+    <w:semiHidden/>
+    <w:unhideWhenUsed/>
+    <w:rsid w:val="0056760D"/>
+    <w:rPr>
+      <w:color w:val="605E5C"/>
+      <w:shd w:val="clear" w:color="auto" w:fill="E1DFDD"/>
+    </w:rPr>
+  </w:style>
 </w:styles>
 </file>
 
@@ -20010,10 +19988,6 @@
 </file>
 
 <file path=customXml/item1.xml><?xml version="1.0" encoding="utf-8"?>
-<b:Sources xmlns:b="http://schemas.openxmlformats.org/officeDocument/2006/bibliography" xmlns="http://schemas.openxmlformats.org/officeDocument/2006/bibliography" SelectedStyle="\APA.XSL" StyleName="APA"/>
-</file>
-
-<file path=customXml/item2.xml><?xml version="1.0" encoding="utf-8"?>
 <s:customData xmlns="http://www.wps.cn/officeDocument/2013/wpsCustomData" xmlns:s="http://www.wps.cn/officeDocument/2013/wpsCustomData">
   <customSectProps>
     <customSectPr/>
@@ -20024,18 +19998,22 @@
 </s:customData>
 </file>
 
+<file path=customXml/item2.xml><?xml version="1.0" encoding="utf-8"?>
+<b:Sources xmlns:b="http://schemas.openxmlformats.org/officeDocument/2006/bibliography" xmlns="http://schemas.openxmlformats.org/officeDocument/2006/bibliography" SelectedStyle="\APA.XSL" StyleName="APA"/>
+</file>
+
 <file path=customXml/itemProps1.xml><?xml version="1.0" encoding="utf-8"?>
+<ds:datastoreItem xmlns:ds="http://schemas.openxmlformats.org/officeDocument/2006/customXml" ds:itemID="{B1977F7D-205B-4081-913C-38D41E755F92}">
+  <ds:schemaRefs>
+    <ds:schemaRef ds:uri="http://www.wps.cn/officeDocument/2013/wpsCustomData"/>
+  </ds:schemaRefs>
+</ds:datastoreItem>
+</file>
+
+<file path=customXml/itemProps2.xml><?xml version="1.0" encoding="utf-8"?>
 <ds:datastoreItem xmlns:ds="http://schemas.openxmlformats.org/officeDocument/2006/customXml" ds:itemID="{2513C5A9-B03B-4E40-B4A2-B0F14B737B5D}">
   <ds:schemaRefs>
     <ds:schemaRef ds:uri="http://schemas.openxmlformats.org/officeDocument/2006/bibliography"/>
   </ds:schemaRefs>
 </ds:datastoreItem>
-</file>
-
-<file path=customXml/itemProps2.xml><?xml version="1.0" encoding="utf-8"?>
-<ds:datastoreItem xmlns:ds="http://schemas.openxmlformats.org/officeDocument/2006/customXml" ds:itemID="{B1977F7D-205B-4081-913C-38D41E755F92}">
-  <ds:schemaRefs>
-    <ds:schemaRef ds:uri="http://www.wps.cn/officeDocument/2013/wpsCustomData"/>
-  </ds:schemaRefs>
-</ds:datastoreItem>
 </file>
</xml_diff>

<commit_message>
Skyline (21.2): Orbitrap PRM tutorial for Skyline Online 2022 (#1962)
* Skyline (21.2): Orbitrap PRM tutorial for Skyline Online 2022
- checkpoint for merge to get some nightly testing
- fix from Nick in the PeptideSettingsUI to update normalization methods based on changes to heavy modifications
- fix from Nick to the ratios in the Targets view

Co-authored-by: Nicholas Shulman <nicksh@uw.edu>
</commit_message>
<xml_diff>
--- a/pwiz_tools/Skyline/Documentation/Tutorials/Chinese/Skyline PRM_zh-CHS.docx
+++ b/pwiz_tools/Skyline/Documentation/Tutorials/Chinese/Skyline PRM_zh-CHS.docx
@@ -1768,7 +1768,7 @@
             <w:rStyle w:val="Hyperlink"/>
             <w:rFonts w:eastAsia="SimSun"/>
           </w:rPr>
-          <w:t>https://skyline.gs.washington.edu/tutorials/TargetedMSMS_2.zip</w:t>
+          <w:t>https://skyline.ms/tutorials/TargetedMSMS_2.zip</w:t>
         </w:r>
       </w:hyperlink>
     </w:p>
@@ -3644,14 +3644,7 @@
         <w:rPr>
           <w:rFonts w:eastAsia="SimSun"/>
         </w:rPr>
-        <w:t>，且此设置将突出显示为红色。如果将鼠标悬停在红色文字上方，</w:t>
-      </w:r>
-      <w:proofErr w:type="gramStart"/>
-      <w:r>
-        <w:rPr>
-          <w:rFonts w:eastAsia="SimSun"/>
-        </w:rPr>
-        <w:t>会看到提示</w:t>
+        <w:t>，且此设置将突出显示为红色。如果将鼠标悬停在红色文字上方，会看到提示</w:t>
       </w:r>
       <w:r>
         <w:rPr>
@@ -3659,7 +3652,6 @@
         </w:rPr>
         <w:t>“</w:t>
       </w:r>
-      <w:proofErr w:type="gramEnd"/>
       <w:r>
         <w:rPr>
           <w:rFonts w:eastAsia="SimSun"/>
@@ -4184,7 +4176,6 @@
         </w:rPr>
         <w:t xml:space="preserve"> Skyline </w:t>
       </w:r>
-      <w:proofErr w:type="gramStart"/>
       <w:r>
         <w:rPr>
           <w:rFonts w:eastAsia="SimSun"/>
@@ -4233,14 +4224,7 @@
         <w:rPr>
           <w:rFonts w:eastAsia="SimSun"/>
         </w:rPr>
-        <w:t>“</w:t>
-      </w:r>
-      <w:proofErr w:type="gramEnd"/>
-      <w:r>
-        <w:rPr>
-          <w:rFonts w:eastAsia="SimSun"/>
-        </w:rPr>
-        <w:t>P”</w:t>
+        <w:t>“P”</w:t>
       </w:r>
       <w:r>
         <w:rPr>
@@ -9160,14 +9144,7 @@
         <w:rPr>
           <w:rFonts w:eastAsia="SimSun"/>
         </w:rPr>
-        <w:t>为最低点积分数（</w:t>
-      </w:r>
-      <w:proofErr w:type="gramStart"/>
-      <w:r>
-        <w:rPr>
-          <w:rFonts w:eastAsia="SimSun"/>
-        </w:rPr>
-        <w:t>标有</w:t>
+        <w:t>为最低点积分数（标有</w:t>
       </w:r>
       <w:r>
         <w:rPr>
@@ -9175,7 +9152,6 @@
         </w:rPr>
         <w:t>“</w:t>
       </w:r>
-      <w:proofErr w:type="gramEnd"/>
       <w:r>
         <w:rPr>
           <w:rFonts w:eastAsia="SimSun"/>
@@ -11195,7 +11171,6 @@
           <w:rFonts w:eastAsia="SimSun"/>
         </w:rPr>
       </w:pPr>
-      <w:proofErr w:type="gramStart"/>
       <w:r>
         <w:rPr>
           <w:rFonts w:eastAsia="SimSun"/>
@@ -11226,7 +11201,6 @@
         </w:rPr>
         <w:t>LDPSH</w:t>
       </w:r>
-      <w:proofErr w:type="gramEnd"/>
       <w:r>
         <w:rPr>
           <w:rFonts w:eastAsia="SimSun"/>
@@ -15305,19 +15279,11 @@
           <w:rFonts w:eastAsia="SimSun"/>
         </w:rPr>
       </w:pPr>
-      <w:proofErr w:type="gramStart"/>
-      <w:r>
-        <w:rPr>
-          <w:rFonts w:eastAsia="SimSun"/>
-        </w:rPr>
-        <w:t>K.LVNELTEFAK.T</w:t>
-      </w:r>
-      <w:proofErr w:type="gramEnd"/>
-      <w:r>
-        <w:rPr>
-          <w:rFonts w:eastAsia="SimSun"/>
-        </w:rPr>
-        <w:t xml:space="preserve"> (500 </w:t>
+      <w:r>
+        <w:rPr>
+          <w:rFonts w:eastAsia="SimSun"/>
+        </w:rPr>
+        <w:t xml:space="preserve">K.LVNELTEFAK.T (500 </w:t>
       </w:r>
       <w:proofErr w:type="spellStart"/>
       <w:r>
@@ -19727,6 +19693,18 @@
       <w:szCs w:val="22"/>
     </w:rPr>
   </w:style>
+  <w:style w:type="character" w:styleId="UnresolvedMention">
+    <w:name w:val="Unresolved Mention"/>
+    <w:basedOn w:val="DefaultParagraphFont"/>
+    <w:uiPriority w:val="99"/>
+    <w:semiHidden/>
+    <w:unhideWhenUsed/>
+    <w:rsid w:val="0056760D"/>
+    <w:rPr>
+      <w:color w:val="605E5C"/>
+      <w:shd w:val="clear" w:color="auto" w:fill="E1DFDD"/>
+    </w:rPr>
+  </w:style>
 </w:styles>
 </file>
 
@@ -20010,10 +19988,6 @@
 </file>
 
 <file path=customXml/item1.xml><?xml version="1.0" encoding="utf-8"?>
-<b:Sources xmlns:b="http://schemas.openxmlformats.org/officeDocument/2006/bibliography" xmlns="http://schemas.openxmlformats.org/officeDocument/2006/bibliography" SelectedStyle="\APA.XSL" StyleName="APA"/>
-</file>
-
-<file path=customXml/item2.xml><?xml version="1.0" encoding="utf-8"?>
 <s:customData xmlns="http://www.wps.cn/officeDocument/2013/wpsCustomData" xmlns:s="http://www.wps.cn/officeDocument/2013/wpsCustomData">
   <customSectProps>
     <customSectPr/>
@@ -20024,18 +19998,22 @@
 </s:customData>
 </file>
 
+<file path=customXml/item2.xml><?xml version="1.0" encoding="utf-8"?>
+<b:Sources xmlns:b="http://schemas.openxmlformats.org/officeDocument/2006/bibliography" xmlns="http://schemas.openxmlformats.org/officeDocument/2006/bibliography" SelectedStyle="\APA.XSL" StyleName="APA"/>
+</file>
+
 <file path=customXml/itemProps1.xml><?xml version="1.0" encoding="utf-8"?>
+<ds:datastoreItem xmlns:ds="http://schemas.openxmlformats.org/officeDocument/2006/customXml" ds:itemID="{B1977F7D-205B-4081-913C-38D41E755F92}">
+  <ds:schemaRefs>
+    <ds:schemaRef ds:uri="http://www.wps.cn/officeDocument/2013/wpsCustomData"/>
+  </ds:schemaRefs>
+</ds:datastoreItem>
+</file>
+
+<file path=customXml/itemProps2.xml><?xml version="1.0" encoding="utf-8"?>
 <ds:datastoreItem xmlns:ds="http://schemas.openxmlformats.org/officeDocument/2006/customXml" ds:itemID="{2513C5A9-B03B-4E40-B4A2-B0F14B737B5D}">
   <ds:schemaRefs>
     <ds:schemaRef ds:uri="http://schemas.openxmlformats.org/officeDocument/2006/bibliography"/>
   </ds:schemaRefs>
 </ds:datastoreItem>
-</file>
-
-<file path=customXml/itemProps2.xml><?xml version="1.0" encoding="utf-8"?>
-<ds:datastoreItem xmlns:ds="http://schemas.openxmlformats.org/officeDocument/2006/customXml" ds:itemID="{B1977F7D-205B-4081-913C-38D41E755F92}">
-  <ds:schemaRefs>
-    <ds:schemaRef ds:uri="http://www.wps.cn/officeDocument/2013/wpsCustomData"/>
-  </ds:schemaRefs>
-</ds:datastoreItem>
 </file>
</xml_diff>

<commit_message>
Skyline (21.2): Orbitrap PRM tutorial for Skyline Online 2022 (#1962) (#1985)
* Skyline (21.2): Orbitrap PRM tutorial for Skyline Online 2022
- checkpoint for merge to get some nightly testing
- fix from Nick in the PeptideSettingsUI to update normalization methods based on changes to heavy modifications
- fix from Nick to the ratios in the Targets view

Co-authored-by: Nicholas Shulman <nicksh@uw.edu>
</commit_message>
<xml_diff>
--- a/pwiz_tools/Skyline/Documentation/Tutorials/Chinese/Skyline PRM_zh-CHS.docx
+++ b/pwiz_tools/Skyline/Documentation/Tutorials/Chinese/Skyline PRM_zh-CHS.docx
@@ -1768,7 +1768,7 @@
             <w:rStyle w:val="Hyperlink"/>
             <w:rFonts w:eastAsia="SimSun"/>
           </w:rPr>
-          <w:t>https://skyline.gs.washington.edu/tutorials/TargetedMSMS_2.zip</w:t>
+          <w:t>https://skyline.ms/tutorials/TargetedMSMS_2.zip</w:t>
         </w:r>
       </w:hyperlink>
     </w:p>
@@ -3644,14 +3644,7 @@
         <w:rPr>
           <w:rFonts w:eastAsia="SimSun"/>
         </w:rPr>
-        <w:t>，且此设置将突出显示为红色。如果将鼠标悬停在红色文字上方，</w:t>
-      </w:r>
-      <w:proofErr w:type="gramStart"/>
-      <w:r>
-        <w:rPr>
-          <w:rFonts w:eastAsia="SimSun"/>
-        </w:rPr>
-        <w:t>会看到提示</w:t>
+        <w:t>，且此设置将突出显示为红色。如果将鼠标悬停在红色文字上方，会看到提示</w:t>
       </w:r>
       <w:r>
         <w:rPr>
@@ -3659,7 +3652,6 @@
         </w:rPr>
         <w:t>“</w:t>
       </w:r>
-      <w:proofErr w:type="gramEnd"/>
       <w:r>
         <w:rPr>
           <w:rFonts w:eastAsia="SimSun"/>
@@ -4184,7 +4176,6 @@
         </w:rPr>
         <w:t xml:space="preserve"> Skyline </w:t>
       </w:r>
-      <w:proofErr w:type="gramStart"/>
       <w:r>
         <w:rPr>
           <w:rFonts w:eastAsia="SimSun"/>
@@ -4233,14 +4224,7 @@
         <w:rPr>
           <w:rFonts w:eastAsia="SimSun"/>
         </w:rPr>
-        <w:t>“</w:t>
-      </w:r>
-      <w:proofErr w:type="gramEnd"/>
-      <w:r>
-        <w:rPr>
-          <w:rFonts w:eastAsia="SimSun"/>
-        </w:rPr>
-        <w:t>P”</w:t>
+        <w:t>“P”</w:t>
       </w:r>
       <w:r>
         <w:rPr>
@@ -9160,14 +9144,7 @@
         <w:rPr>
           <w:rFonts w:eastAsia="SimSun"/>
         </w:rPr>
-        <w:t>为最低点积分数（</w:t>
-      </w:r>
-      <w:proofErr w:type="gramStart"/>
-      <w:r>
-        <w:rPr>
-          <w:rFonts w:eastAsia="SimSun"/>
-        </w:rPr>
-        <w:t>标有</w:t>
+        <w:t>为最低点积分数（标有</w:t>
       </w:r>
       <w:r>
         <w:rPr>
@@ -9175,7 +9152,6 @@
         </w:rPr>
         <w:t>“</w:t>
       </w:r>
-      <w:proofErr w:type="gramEnd"/>
       <w:r>
         <w:rPr>
           <w:rFonts w:eastAsia="SimSun"/>
@@ -11195,7 +11171,6 @@
           <w:rFonts w:eastAsia="SimSun"/>
         </w:rPr>
       </w:pPr>
-      <w:proofErr w:type="gramStart"/>
       <w:r>
         <w:rPr>
           <w:rFonts w:eastAsia="SimSun"/>
@@ -11226,7 +11201,6 @@
         </w:rPr>
         <w:t>LDPSH</w:t>
       </w:r>
-      <w:proofErr w:type="gramEnd"/>
       <w:r>
         <w:rPr>
           <w:rFonts w:eastAsia="SimSun"/>
@@ -15305,19 +15279,11 @@
           <w:rFonts w:eastAsia="SimSun"/>
         </w:rPr>
       </w:pPr>
-      <w:proofErr w:type="gramStart"/>
-      <w:r>
-        <w:rPr>
-          <w:rFonts w:eastAsia="SimSun"/>
-        </w:rPr>
-        <w:t>K.LVNELTEFAK.T</w:t>
-      </w:r>
-      <w:proofErr w:type="gramEnd"/>
-      <w:r>
-        <w:rPr>
-          <w:rFonts w:eastAsia="SimSun"/>
-        </w:rPr>
-        <w:t xml:space="preserve"> (500 </w:t>
+      <w:r>
+        <w:rPr>
+          <w:rFonts w:eastAsia="SimSun"/>
+        </w:rPr>
+        <w:t xml:space="preserve">K.LVNELTEFAK.T (500 </w:t>
       </w:r>
       <w:proofErr w:type="spellStart"/>
       <w:r>
@@ -19727,6 +19693,18 @@
       <w:szCs w:val="22"/>
     </w:rPr>
   </w:style>
+  <w:style w:type="character" w:styleId="UnresolvedMention">
+    <w:name w:val="Unresolved Mention"/>
+    <w:basedOn w:val="DefaultParagraphFont"/>
+    <w:uiPriority w:val="99"/>
+    <w:semiHidden/>
+    <w:unhideWhenUsed/>
+    <w:rsid w:val="0056760D"/>
+    <w:rPr>
+      <w:color w:val="605E5C"/>
+      <w:shd w:val="clear" w:color="auto" w:fill="E1DFDD"/>
+    </w:rPr>
+  </w:style>
 </w:styles>
 </file>
 
@@ -20010,10 +19988,6 @@
 </file>
 
 <file path=customXml/item1.xml><?xml version="1.0" encoding="utf-8"?>
-<b:Sources xmlns:b="http://schemas.openxmlformats.org/officeDocument/2006/bibliography" xmlns="http://schemas.openxmlformats.org/officeDocument/2006/bibliography" SelectedStyle="\APA.XSL" StyleName="APA"/>
-</file>
-
-<file path=customXml/item2.xml><?xml version="1.0" encoding="utf-8"?>
 <s:customData xmlns="http://www.wps.cn/officeDocument/2013/wpsCustomData" xmlns:s="http://www.wps.cn/officeDocument/2013/wpsCustomData">
   <customSectProps>
     <customSectPr/>
@@ -20024,18 +19998,22 @@
 </s:customData>
 </file>
 
+<file path=customXml/item2.xml><?xml version="1.0" encoding="utf-8"?>
+<b:Sources xmlns:b="http://schemas.openxmlformats.org/officeDocument/2006/bibliography" xmlns="http://schemas.openxmlformats.org/officeDocument/2006/bibliography" SelectedStyle="\APA.XSL" StyleName="APA"/>
+</file>
+
 <file path=customXml/itemProps1.xml><?xml version="1.0" encoding="utf-8"?>
+<ds:datastoreItem xmlns:ds="http://schemas.openxmlformats.org/officeDocument/2006/customXml" ds:itemID="{B1977F7D-205B-4081-913C-38D41E755F92}">
+  <ds:schemaRefs>
+    <ds:schemaRef ds:uri="http://www.wps.cn/officeDocument/2013/wpsCustomData"/>
+  </ds:schemaRefs>
+</ds:datastoreItem>
+</file>
+
+<file path=customXml/itemProps2.xml><?xml version="1.0" encoding="utf-8"?>
 <ds:datastoreItem xmlns:ds="http://schemas.openxmlformats.org/officeDocument/2006/customXml" ds:itemID="{2513C5A9-B03B-4E40-B4A2-B0F14B737B5D}">
   <ds:schemaRefs>
     <ds:schemaRef ds:uri="http://schemas.openxmlformats.org/officeDocument/2006/bibliography"/>
   </ds:schemaRefs>
 </ds:datastoreItem>
-</file>
-
-<file path=customXml/itemProps2.xml><?xml version="1.0" encoding="utf-8"?>
-<ds:datastoreItem xmlns:ds="http://schemas.openxmlformats.org/officeDocument/2006/customXml" ds:itemID="{B1977F7D-205B-4081-913C-38D41E755F92}">
-  <ds:schemaRefs>
-    <ds:schemaRef ds:uri="http://www.wps.cn/officeDocument/2013/wpsCustomData"/>
-  </ds:schemaRefs>
-</ds:datastoreItem>
 </file>
</xml_diff>